<commit_message>
changed last exercise in jupyter for computing
</commit_message>
<xml_diff>
--- a/instructors/10-jupyter_Notebook.docx
+++ b/instructors/10-jupyter_Notebook.docx
@@ -153,13 +153,7 @@
         <w:t>'student_notebook_light_conditions.ipynb</w:t>
       </w:r>
       <w:r>
-        <w:t>'</w:t>
-      </w:r>
-      <w:r>
-        <w:t xml:space="preserve"> </w:t>
-      </w:r>
-      <w:r>
-        <w:t xml:space="preserve">and click 'Duplicate'. </w:t>
+        <w:t xml:space="preserve">' and click 'Duplicate'. </w:t>
       </w:r>
     </w:p>
     <w:p>
@@ -195,10 +189,7 @@
         <w:jc w:val="both"/>
       </w:pPr>
       <w:r>
-        <w:t>A copy of the notebook has appeared with the suffix '-Copy' and a number</w:t>
-      </w:r>
-      <w:r>
-        <w:t>. Explore the anatomy of the notebook (</w:t>
+        <w:t>A copy of the notebook has appeared with the suffix '-Copy' and a number. Explore the anatomy of the notebook (</w:t>
       </w:r>
       <w:hyperlink r:id="rId8" w:history="1">
         <w:r>
@@ -442,25 +433,7 @@
         </w:numPr>
       </w:pPr>
       <w:r>
-        <w:t>Ensure the type of the cell is Markdown and enter a description of subsequent analysis e.g.: “</w:t>
-      </w:r>
-      <w:r>
-        <w:t>Loading of results following short- and</w:t>
-      </w:r>
-      <w:r>
-        <w:t xml:space="preserve"> </w:t>
-      </w:r>
-      <w:r>
-        <w:t>long-day light exposure on arabidopsis, followed by visualisation of</w:t>
-      </w:r>
-      <w:r>
-        <w:t xml:space="preserve"> </w:t>
-      </w:r>
-      <w:r>
-        <w:t>differences in chlorophyll/biomas etc... content between genotypes on short-days and long-days.</w:t>
-      </w:r>
-      <w:r>
-        <w:t>”</w:t>
+        <w:t>Ensure the type of the cell is Markdown and enter a description of subsequent analysis e.g.: “Loading of results following short- and long-day light exposure on arabidopsis, followed by visualisation of differences in chlorophyll/biomas etc... content between genotypes on short-days and long-days.”</w:t>
       </w:r>
     </w:p>
     <w:p>
@@ -755,30 +728,160 @@
           <w:b/>
           <w:bCs/>
         </w:rPr>
-        <w:t>How does Jupyter Notebooks help in being FAIR?</w:t>
-      </w:r>
-    </w:p>
-    <w:p>
-      <w:r>
-        <w:t>-</w:t>
-      </w:r>
-    </w:p>
-    <w:p>
-      <w:r>
-        <w:t>-</w:t>
-      </w:r>
-    </w:p>
-    <w:p>
-      <w:r>
-        <w:t>-</w:t>
-      </w:r>
-    </w:p>
-    <w:p>
-      <w:r>
-        <w:t>-</w:t>
+        <w:t>Accessibility of Jupyter Notebooks</w:t>
+      </w:r>
+    </w:p>
+    <w:p>
+      <w:r>
+        <w:t xml:space="preserve">On a scale from -2 to 2, how do you feel about the following statements (R is interchangeable with Python), where -2 (strongly disagree), 0 no </w:t>
+      </w:r>
+    </w:p>
+    <w:p>
+      <w:r>
+        <w:t>opinion to +2 strongly agree:</w:t>
       </w:r>
     </w:p>
     <w:p/>
+    <w:p>
+      <w:r>
+        <w:t>Type a number between -2 to 2 behind the statement:</w:t>
+      </w:r>
+    </w:p>
+    <w:p>
+      <w:pPr>
+        <w:pStyle w:val="ListParagraph"/>
+        <w:numPr>
+          <w:ilvl w:val="0"/>
+          <w:numId w:val="9"/>
+        </w:numPr>
+      </w:pPr>
+      <w:r>
+        <w:t>making graphs for a subset of data is easier in R than in Excel</w:t>
+      </w:r>
+      <w:r>
+        <w:t>:</w:t>
+      </w:r>
+    </w:p>
+    <w:p>
+      <w:pPr>
+        <w:pStyle w:val="ListParagraph"/>
+        <w:numPr>
+          <w:ilvl w:val="0"/>
+          <w:numId w:val="9"/>
+        </w:numPr>
+      </w:pPr>
+      <w:r>
+        <w:t>it is easier to filter for data in R than in Excel</w:t>
+      </w:r>
+      <w:r>
+        <w:t>:</w:t>
+      </w:r>
+    </w:p>
+    <w:p>
+      <w:pPr>
+        <w:pStyle w:val="ListParagraph"/>
+        <w:numPr>
+          <w:ilvl w:val="0"/>
+          <w:numId w:val="9"/>
+        </w:numPr>
+      </w:pPr>
+      <w:r>
+        <w:t>it is easier to apply formulas or calculations in R than in Excel</w:t>
+      </w:r>
+      <w:r>
+        <w:t>:</w:t>
+      </w:r>
+    </w:p>
+    <w:p>
+      <w:pPr>
+        <w:pStyle w:val="ListParagraph"/>
+        <w:numPr>
+          <w:ilvl w:val="0"/>
+          <w:numId w:val="9"/>
+        </w:numPr>
+      </w:pPr>
+      <w:r>
+        <w:t>it is easier to generate a series of plots with similar layout in R than Excel</w:t>
+      </w:r>
+      <w:r>
+        <w:t>:</w:t>
+      </w:r>
+    </w:p>
+    <w:p>
+      <w:pPr>
+        <w:pStyle w:val="ListParagraph"/>
+        <w:numPr>
+          <w:ilvl w:val="0"/>
+          <w:numId w:val="9"/>
+        </w:numPr>
+      </w:pPr>
+      <w:r>
+        <w:t>it is easier to do large scale data processing in R than in Excel</w:t>
+      </w:r>
+      <w:r>
+        <w:t>:</w:t>
+      </w:r>
+    </w:p>
+    <w:p>
+      <w:pPr>
+        <w:pStyle w:val="ListParagraph"/>
+        <w:numPr>
+          <w:ilvl w:val="0"/>
+          <w:numId w:val="9"/>
+        </w:numPr>
+      </w:pPr>
+      <w:r>
+        <w:t>using notebooks does not require any programming knowledge</w:t>
+      </w:r>
+      <w:r>
+        <w:t>:</w:t>
+      </w:r>
+    </w:p>
+    <w:p>
+      <w:pPr>
+        <w:pStyle w:val="ListParagraph"/>
+        <w:numPr>
+          <w:ilvl w:val="0"/>
+          <w:numId w:val="9"/>
+        </w:numPr>
+      </w:pPr>
+      <w:r>
+        <w:t>notebooks give you a better overview of your data processing than Excel</w:t>
+      </w:r>
+      <w:r>
+        <w:t>:</w:t>
+      </w:r>
+    </w:p>
+    <w:p>
+      <w:pPr>
+        <w:pStyle w:val="ListParagraph"/>
+        <w:numPr>
+          <w:ilvl w:val="0"/>
+          <w:numId w:val="9"/>
+        </w:numPr>
+      </w:pPr>
+      <w:r>
+        <w:t>Jupyter is free, whilst a Microsoft Office (+Excel) suite costs $149.99</w:t>
+      </w:r>
+      <w:r>
+        <w:t xml:space="preserve">, this alone is an incentive to use Jupyter notebooks as not all individuals have Microsoft Office supported by their employers: </w:t>
+      </w:r>
+    </w:p>
+    <w:p>
+      <w:pPr>
+        <w:pStyle w:val="ListParagraph"/>
+        <w:numPr>
+          <w:ilvl w:val="0"/>
+          <w:numId w:val="9"/>
+        </w:numPr>
+      </w:pPr>
+      <w:r>
+        <w:t>you need to learn R to do any data processing in notebooks</w:t>
+      </w:r>
+      <w:r>
+        <w:t>:</w:t>
+      </w:r>
+    </w:p>
     <w:p>
       <w:pPr>
         <w:pBdr>
@@ -1101,7 +1204,6 @@
           <w:rFonts w:ascii="Times New Roman" w:eastAsia="Times New Roman" w:hAnsi="Times New Roman" w:cs="Times New Roman"/>
           <w:lang w:eastAsia="en-GB"/>
         </w:rPr>
-        <w:lastRenderedPageBreak/>
         <w:t>3.</w:t>
       </w:r>
       <w:r>
@@ -2050,6 +2152,119 @@
     </w:lvl>
   </w:abstractNum>
   <w:abstractNum w:abstractNumId="7" w15:restartNumberingAfterBreak="0">
+    <w:nsid w:val="69A77078"/>
+    <w:multiLevelType w:val="hybridMultilevel"/>
+    <w:tmpl w:val="EB6C28A0"/>
+    <w:lvl w:ilvl="0" w:tplc="08090001">
+      <w:start w:val="1"/>
+      <w:numFmt w:val="bullet"/>
+      <w:lvlText w:val=""/>
+      <w:lvlJc w:val="left"/>
+      <w:pPr>
+        <w:ind w:left="720" w:hanging="360"/>
+      </w:pPr>
+      <w:rPr>
+        <w:rFonts w:ascii="Symbol" w:hAnsi="Symbol" w:hint="default"/>
+      </w:rPr>
+    </w:lvl>
+    <w:lvl w:ilvl="1" w:tplc="08090003" w:tentative="1">
+      <w:start w:val="1"/>
+      <w:numFmt w:val="bullet"/>
+      <w:lvlText w:val="o"/>
+      <w:lvlJc w:val="left"/>
+      <w:pPr>
+        <w:ind w:left="1440" w:hanging="360"/>
+      </w:pPr>
+      <w:rPr>
+        <w:rFonts w:ascii="Courier New" w:hAnsi="Courier New" w:hint="default"/>
+      </w:rPr>
+    </w:lvl>
+    <w:lvl w:ilvl="2" w:tplc="08090005" w:tentative="1">
+      <w:start w:val="1"/>
+      <w:numFmt w:val="bullet"/>
+      <w:lvlText w:val=""/>
+      <w:lvlJc w:val="left"/>
+      <w:pPr>
+        <w:ind w:left="2160" w:hanging="360"/>
+      </w:pPr>
+      <w:rPr>
+        <w:rFonts w:ascii="Wingdings" w:hAnsi="Wingdings" w:hint="default"/>
+      </w:rPr>
+    </w:lvl>
+    <w:lvl w:ilvl="3" w:tplc="08090001" w:tentative="1">
+      <w:start w:val="1"/>
+      <w:numFmt w:val="bullet"/>
+      <w:lvlText w:val=""/>
+      <w:lvlJc w:val="left"/>
+      <w:pPr>
+        <w:ind w:left="2880" w:hanging="360"/>
+      </w:pPr>
+      <w:rPr>
+        <w:rFonts w:ascii="Symbol" w:hAnsi="Symbol" w:hint="default"/>
+      </w:rPr>
+    </w:lvl>
+    <w:lvl w:ilvl="4" w:tplc="08090003" w:tentative="1">
+      <w:start w:val="1"/>
+      <w:numFmt w:val="bullet"/>
+      <w:lvlText w:val="o"/>
+      <w:lvlJc w:val="left"/>
+      <w:pPr>
+        <w:ind w:left="3600" w:hanging="360"/>
+      </w:pPr>
+      <w:rPr>
+        <w:rFonts w:ascii="Courier New" w:hAnsi="Courier New" w:hint="default"/>
+      </w:rPr>
+    </w:lvl>
+    <w:lvl w:ilvl="5" w:tplc="08090005" w:tentative="1">
+      <w:start w:val="1"/>
+      <w:numFmt w:val="bullet"/>
+      <w:lvlText w:val=""/>
+      <w:lvlJc w:val="left"/>
+      <w:pPr>
+        <w:ind w:left="4320" w:hanging="360"/>
+      </w:pPr>
+      <w:rPr>
+        <w:rFonts w:ascii="Wingdings" w:hAnsi="Wingdings" w:hint="default"/>
+      </w:rPr>
+    </w:lvl>
+    <w:lvl w:ilvl="6" w:tplc="08090001" w:tentative="1">
+      <w:start w:val="1"/>
+      <w:numFmt w:val="bullet"/>
+      <w:lvlText w:val=""/>
+      <w:lvlJc w:val="left"/>
+      <w:pPr>
+        <w:ind w:left="5040" w:hanging="360"/>
+      </w:pPr>
+      <w:rPr>
+        <w:rFonts w:ascii="Symbol" w:hAnsi="Symbol" w:hint="default"/>
+      </w:rPr>
+    </w:lvl>
+    <w:lvl w:ilvl="7" w:tplc="08090003" w:tentative="1">
+      <w:start w:val="1"/>
+      <w:numFmt w:val="bullet"/>
+      <w:lvlText w:val="o"/>
+      <w:lvlJc w:val="left"/>
+      <w:pPr>
+        <w:ind w:left="5760" w:hanging="360"/>
+      </w:pPr>
+      <w:rPr>
+        <w:rFonts w:ascii="Courier New" w:hAnsi="Courier New" w:hint="default"/>
+      </w:rPr>
+    </w:lvl>
+    <w:lvl w:ilvl="8" w:tplc="08090005" w:tentative="1">
+      <w:start w:val="1"/>
+      <w:numFmt w:val="bullet"/>
+      <w:lvlText w:val=""/>
+      <w:lvlJc w:val="left"/>
+      <w:pPr>
+        <w:ind w:left="6480" w:hanging="360"/>
+      </w:pPr>
+      <w:rPr>
+        <w:rFonts w:ascii="Wingdings" w:hAnsi="Wingdings" w:hint="default"/>
+      </w:rPr>
+    </w:lvl>
+  </w:abstractNum>
+  <w:abstractNum w:abstractNumId="8" w15:restartNumberingAfterBreak="0">
     <w:nsid w:val="6EA87E6E"/>
     <w:multiLevelType w:val="hybridMultilevel"/>
     <w:tmpl w:val="FFAC2A44"/>
@@ -2160,6 +2375,9 @@
     <w:abstractNumId w:val="4"/>
   </w:num>
   <w:num w:numId="8">
+    <w:abstractNumId w:val="8"/>
+  </w:num>
+  <w:num w:numId="9">
     <w:abstractNumId w:val="7"/>
   </w:num>
 </w:numbering>

</xml_diff>